<commit_message>
Testing merging of word files
</commit_message>
<xml_diff>
--- a/PI4/testing.docx
+++ b/PI4/testing.docx
@@ -12,6 +12,11 @@
       <w:r>
         <w:t>Testingline 2:</w:t>
       </w:r>
+      <w:r>
+        <w:t xml:space="preserve"> Kokosnoten zijn geen specerijen</w:t>
+      </w:r>
+    </w:p>
+    <w:p>
       <w:bookmarkStart w:id="0" w:name="_GoBack"/>
       <w:bookmarkEnd w:id="0"/>
     </w:p>

</xml_diff>